<commit_message>
added ER Diagram to Word doc
</commit_message>
<xml_diff>
--- a/Exercise1/Assignment 3 Exercise 1.docx
+++ b/Exercise1/Assignment 3 Exercise 1.docx
@@ -18,22 +18,98 @@
     </w:p>
     <w:p>
       <w:pPr>
-        <w:rPr>
-          <w:lang w:val="en-US"/>
-        </w:rPr>
-      </w:pPr>
-    </w:p>
-    <w:p>
-      <w:pPr>
         <w:pStyle w:val="Subtitle"/>
         <w:rPr>
           <w:lang w:val="en-US"/>
         </w:rPr>
       </w:pPr>
-      <w:r>
-        <w:rPr>
-          <w:lang w:val="en-US"/>
-        </w:rPr>
+    </w:p>
+    <w:p>
+      <w:pPr>
+        <w:pStyle w:val="Subtitle"/>
+        <w:rPr>
+          <w:lang w:val="en-US"/>
+        </w:rPr>
+      </w:pPr>
+      <w:r>
+        <w:rPr>
+          <w:lang w:val="en-US"/>
+        </w:rPr>
+        <w:t>ER Diagram</w:t>
+      </w:r>
+    </w:p>
+    <w:p>
+      <w:pPr>
+        <w:rPr>
+          <w:lang w:val="en-US"/>
+        </w:rPr>
+      </w:pPr>
+      <w:r>
+        <w:rPr>
+          <w:lang w:val="en-US"/>
+        </w:rPr>
+        <w:drawing>
+          <wp:inline distT="0" distB="0" distL="0" distR="0" wp14:anchorId="032F22EB" wp14:editId="425B3F14">
+            <wp:extent cx="5401429" cy="4867954"/>
+            <wp:effectExtent l="0" t="0" r="8890" b="8890"/>
+            <wp:docPr id="2027967739" name="Picture 1" descr="A computer screen shot of a computer&#10;&#10;Description automatically generated"/>
+            <wp:cNvGraphicFramePr>
+              <a:graphicFrameLocks xmlns:a="http://schemas.openxmlformats.org/drawingml/2006/main" noChangeAspect="1"/>
+            </wp:cNvGraphicFramePr>
+            <a:graphic xmlns:a="http://schemas.openxmlformats.org/drawingml/2006/main">
+              <a:graphicData uri="http://schemas.openxmlformats.org/drawingml/2006/picture">
+                <pic:pic xmlns:pic="http://schemas.openxmlformats.org/drawingml/2006/picture">
+                  <pic:nvPicPr>
+                    <pic:cNvPr id="2027967739" name="Picture 1" descr="A computer screen shot of a computer&#10;&#10;Description automatically generated"/>
+                    <pic:cNvPicPr/>
+                  </pic:nvPicPr>
+                  <pic:blipFill>
+                    <a:blip r:embed="rId4"/>
+                    <a:stretch>
+                      <a:fillRect/>
+                    </a:stretch>
+                  </pic:blipFill>
+                  <pic:spPr>
+                    <a:xfrm>
+                      <a:off x="0" y="0"/>
+                      <a:ext cx="5401429" cy="4867954"/>
+                    </a:xfrm>
+                    <a:prstGeom prst="rect">
+                      <a:avLst/>
+                    </a:prstGeom>
+                  </pic:spPr>
+                </pic:pic>
+              </a:graphicData>
+            </a:graphic>
+          </wp:inline>
+        </w:drawing>
+      </w:r>
+    </w:p>
+    <w:p>
+      <w:pPr>
+        <w:rPr>
+          <w:lang w:val="en-US"/>
+        </w:rPr>
+      </w:pPr>
+      <w:r>
+        <w:rPr>
+          <w:lang w:val="en-US"/>
+        </w:rPr>
+        <w:br w:type="page"/>
+      </w:r>
+    </w:p>
+    <w:p>
+      <w:pPr>
+        <w:pStyle w:val="Subtitle"/>
+        <w:rPr>
+          <w:lang w:val="en-US"/>
+        </w:rPr>
+      </w:pPr>
+      <w:r>
+        <w:rPr>
+          <w:lang w:val="en-US"/>
+        </w:rPr>
+        <w:lastRenderedPageBreak/>
         <w:t>Screenshot of Database</w:t>
       </w:r>
     </w:p>
@@ -61,47 +137,6 @@
                 <pic:pic xmlns:pic="http://schemas.openxmlformats.org/drawingml/2006/picture">
                   <pic:nvPicPr>
                     <pic:cNvPr id="1125406762" name="Picture 1" descr="A screenshot of a computer&#10;&#10;Description automatically generated"/>
-                    <pic:cNvPicPr/>
-                  </pic:nvPicPr>
-                  <pic:blipFill>
-                    <a:blip r:embed="rId4"/>
-                    <a:stretch>
-                      <a:fillRect/>
-                    </a:stretch>
-                  </pic:blipFill>
-                  <pic:spPr>
-                    <a:xfrm>
-                      <a:off x="0" y="0"/>
-                      <a:ext cx="5943600" cy="3219450"/>
-                    </a:xfrm>
-                    <a:prstGeom prst="rect">
-                      <a:avLst/>
-                    </a:prstGeom>
-                  </pic:spPr>
-                </pic:pic>
-              </a:graphicData>
-            </a:graphic>
-          </wp:inline>
-        </w:drawing>
-      </w:r>
-      <w:r>
-        <w:rPr>
-          <w:noProof/>
-          <w:lang w:val="en-US"/>
-        </w:rPr>
-        <w:drawing>
-          <wp:inline distT="0" distB="0" distL="0" distR="0" wp14:anchorId="283897E4" wp14:editId="319C56D9">
-            <wp:extent cx="5943600" cy="3219450"/>
-            <wp:effectExtent l="0" t="0" r="0" b="0"/>
-            <wp:docPr id="983090339" name="Picture 1" descr="A screenshot of a computer&#10;&#10;Description automatically generated"/>
-            <wp:cNvGraphicFramePr>
-              <a:graphicFrameLocks xmlns:a="http://schemas.openxmlformats.org/drawingml/2006/main" noChangeAspect="1"/>
-            </wp:cNvGraphicFramePr>
-            <a:graphic xmlns:a="http://schemas.openxmlformats.org/drawingml/2006/main">
-              <a:graphicData uri="http://schemas.openxmlformats.org/drawingml/2006/picture">
-                <pic:pic xmlns:pic="http://schemas.openxmlformats.org/drawingml/2006/picture">
-                  <pic:nvPicPr>
-                    <pic:cNvPr id="983090339" name="Picture 1" descr="A screenshot of a computer&#10;&#10;Description automatically generated"/>
                     <pic:cNvPicPr/>
                   </pic:nvPicPr>
                   <pic:blipFill>
@@ -125,74 +160,16 @@
           </wp:inline>
         </w:drawing>
       </w:r>
-    </w:p>
-    <w:p>
-      <w:pPr>
-        <w:pStyle w:val="Subtitle"/>
-        <w:rPr>
-          <w:lang w:val="en-US"/>
-        </w:rPr>
-      </w:pPr>
-      <w:r>
-        <w:rPr>
-          <w:lang w:val="en-US"/>
-        </w:rPr>
-        <w:br/>
-      </w:r>
-    </w:p>
-    <w:p>
-      <w:pPr>
-        <w:rPr>
-          <w:rFonts w:eastAsiaTheme="minorEastAsia"/>
-          <w:color w:val="5A5A5A" w:themeColor="text1" w:themeTint="A5"/>
-          <w:spacing w:val="15"/>
-          <w:lang w:val="en-US"/>
-        </w:rPr>
-      </w:pPr>
-      <w:r>
-        <w:rPr>
-          <w:lang w:val="en-US"/>
-        </w:rPr>
-        <w:br w:type="page"/>
-      </w:r>
-    </w:p>
-    <w:p>
-      <w:pPr>
-        <w:pStyle w:val="Subtitle"/>
-        <w:rPr>
-          <w:lang w:val="en-US"/>
-        </w:rPr>
-      </w:pPr>
-      <w:r>
-        <w:rPr>
-          <w:lang w:val="en-US"/>
-        </w:rPr>
-        <w:lastRenderedPageBreak/>
-        <w:t xml:space="preserve">Screenshot of JDBC </w:t>
-      </w:r>
-      <w:r>
-        <w:rPr>
-          <w:lang w:val="en-US"/>
-        </w:rPr>
-        <w:t>installation.</w:t>
-      </w:r>
-    </w:p>
-    <w:p>
-      <w:pPr>
-        <w:rPr>
-          <w:lang w:val="en-US"/>
-        </w:rPr>
-      </w:pPr>
       <w:r>
         <w:rPr>
           <w:noProof/>
           <w:lang w:val="en-US"/>
         </w:rPr>
         <w:drawing>
-          <wp:inline distT="0" distB="0" distL="0" distR="0" wp14:anchorId="67632C87" wp14:editId="7DC8F9FC">
+          <wp:inline distT="0" distB="0" distL="0" distR="0" wp14:anchorId="283897E4" wp14:editId="319C56D9">
             <wp:extent cx="5943600" cy="3219450"/>
             <wp:effectExtent l="0" t="0" r="0" b="0"/>
-            <wp:docPr id="300873686" name="Picture 1" descr="A computer screen with many colorful text&#10;&#10;Description automatically generated"/>
+            <wp:docPr id="983090339" name="Picture 1" descr="A screenshot of a computer&#10;&#10;Description automatically generated"/>
             <wp:cNvGraphicFramePr>
               <a:graphicFrameLocks xmlns:a="http://schemas.openxmlformats.org/drawingml/2006/main" noChangeAspect="1"/>
             </wp:cNvGraphicFramePr>
@@ -200,7 +177,7 @@
               <a:graphicData uri="http://schemas.openxmlformats.org/drawingml/2006/picture">
                 <pic:pic xmlns:pic="http://schemas.openxmlformats.org/drawingml/2006/picture">
                   <pic:nvPicPr>
-                    <pic:cNvPr id="300873686" name="Picture 1" descr="A computer screen with many colorful text&#10;&#10;Description automatically generated"/>
+                    <pic:cNvPr id="983090339" name="Picture 1" descr="A screenshot of a computer&#10;&#10;Description automatically generated"/>
                     <pic:cNvPicPr/>
                   </pic:nvPicPr>
                   <pic:blipFill>
@@ -227,6 +204,105 @@
     </w:p>
     <w:p>
       <w:pPr>
+        <w:pStyle w:val="Subtitle"/>
+        <w:rPr>
+          <w:lang w:val="en-US"/>
+        </w:rPr>
+      </w:pPr>
+      <w:r>
+        <w:rPr>
+          <w:lang w:val="en-US"/>
+        </w:rPr>
+        <w:br/>
+      </w:r>
+    </w:p>
+    <w:p>
+      <w:pPr>
+        <w:rPr>
+          <w:rFonts w:eastAsiaTheme="minorEastAsia"/>
+          <w:color w:val="5A5A5A" w:themeColor="text1" w:themeTint="A5"/>
+          <w:spacing w:val="15"/>
+          <w:lang w:val="en-US"/>
+        </w:rPr>
+      </w:pPr>
+      <w:r>
+        <w:rPr>
+          <w:lang w:val="en-US"/>
+        </w:rPr>
+        <w:br w:type="page"/>
+      </w:r>
+    </w:p>
+    <w:p>
+      <w:pPr>
+        <w:pStyle w:val="Subtitle"/>
+        <w:rPr>
+          <w:lang w:val="en-US"/>
+        </w:rPr>
+      </w:pPr>
+      <w:r>
+        <w:rPr>
+          <w:lang w:val="en-US"/>
+        </w:rPr>
+        <w:lastRenderedPageBreak/>
+        <w:t xml:space="preserve">Screenshot of JDBC </w:t>
+      </w:r>
+      <w:r>
+        <w:rPr>
+          <w:lang w:val="en-US"/>
+        </w:rPr>
+        <w:t>installation.</w:t>
+      </w:r>
+    </w:p>
+    <w:p>
+      <w:pPr>
+        <w:rPr>
+          <w:lang w:val="en-US"/>
+        </w:rPr>
+      </w:pPr>
+      <w:r>
+        <w:rPr>
+          <w:noProof/>
+          <w:lang w:val="en-US"/>
+        </w:rPr>
+        <w:drawing>
+          <wp:inline distT="0" distB="0" distL="0" distR="0" wp14:anchorId="67632C87" wp14:editId="7DC8F9FC">
+            <wp:extent cx="5943600" cy="3219450"/>
+            <wp:effectExtent l="0" t="0" r="0" b="0"/>
+            <wp:docPr id="300873686" name="Picture 1" descr="A computer screen with many colorful text&#10;&#10;Description automatically generated"/>
+            <wp:cNvGraphicFramePr>
+              <a:graphicFrameLocks xmlns:a="http://schemas.openxmlformats.org/drawingml/2006/main" noChangeAspect="1"/>
+            </wp:cNvGraphicFramePr>
+            <a:graphic xmlns:a="http://schemas.openxmlformats.org/drawingml/2006/main">
+              <a:graphicData uri="http://schemas.openxmlformats.org/drawingml/2006/picture">
+                <pic:pic xmlns:pic="http://schemas.openxmlformats.org/drawingml/2006/picture">
+                  <pic:nvPicPr>
+                    <pic:cNvPr id="300873686" name="Picture 1" descr="A computer screen with many colorful text&#10;&#10;Description automatically generated"/>
+                    <pic:cNvPicPr/>
+                  </pic:nvPicPr>
+                  <pic:blipFill>
+                    <a:blip r:embed="rId7"/>
+                    <a:stretch>
+                      <a:fillRect/>
+                    </a:stretch>
+                  </pic:blipFill>
+                  <pic:spPr>
+                    <a:xfrm>
+                      <a:off x="0" y="0"/>
+                      <a:ext cx="5943600" cy="3219450"/>
+                    </a:xfrm>
+                    <a:prstGeom prst="rect">
+                      <a:avLst/>
+                    </a:prstGeom>
+                  </pic:spPr>
+                </pic:pic>
+              </a:graphicData>
+            </a:graphic>
+          </wp:inline>
+        </w:drawing>
+      </w:r>
+    </w:p>
+    <w:p>
+      <w:pPr>
         <w:rPr>
           <w:lang w:val="en-US"/>
         </w:rPr>
@@ -272,7 +348,7 @@
                     <pic:cNvPicPr/>
                   </pic:nvPicPr>
                   <pic:blipFill>
-                    <a:blip r:embed="rId7"/>
+                    <a:blip r:embed="rId8"/>
                     <a:stretch>
                       <a:fillRect/>
                     </a:stretch>

</xml_diff>